<commit_message>
Fix chaincode go_package version mismatch for set & query
</commit_message>
<xml_diff>
--- a/操作记录系统介绍.docx
+++ b/操作记录系统介绍.docx
@@ -1,12 +1,54 @@
 
 <file path=word/document.xml><?xml version="1.0" encoding="utf-8"?>
-<w:document xmlns:wpc="http://schemas.microsoft.com/office/word/2010/wordprocessingCanvas" xmlns:mo="http://schemas.microsoft.com/office/mac/office/2008/main" xmlns:mc="http://schemas.openxmlformats.org/markup-compatibility/2006" xmlns:mv="urn:schemas-microsoft-com:mac:vml" xmlns:o="urn:schemas-microsoft-com:office:office" xmlns:r="http://schemas.openxmlformats.org/officeDocument/2006/relationships" xmlns:m="http://schemas.openxmlformats.org/officeDocument/2006/math" xmlns:v="urn:schemas-microsoft-com:vml" xmlns:wp14="http://schemas.microsoft.com/office/word/2010/wordprocessingDrawing" xmlns:wp="http://schemas.openxmlformats.org/drawingml/2006/wordprocessingDrawing" xmlns:w10="urn:schemas-microsoft-com:office:word" xmlns:w="http://schemas.openxmlformats.org/wordprocessingml/2006/main" xmlns:w14="http://schemas.microsoft.com/office/word/2010/wordml" xmlns:w15="http://schemas.microsoft.com/office/word/2012/wordml" xmlns:wpg="http://schemas.microsoft.com/office/word/2010/wordprocessingGroup" xmlns:wpi="http://schemas.microsoft.com/office/word/2010/wordprocessingInk" xmlns:wne="http://schemas.microsoft.com/office/word/2006/wordml" xmlns:wps="http://schemas.microsoft.com/office/word/2010/wordprocessingShape" mc:Ignorable="w14 w15 wp14">
+<w:document xmlns:wpc="http://schemas.microsoft.com/office/word/2010/wordprocessingCanvas" xmlns:cx="http://schemas.microsoft.com/office/drawing/2014/chartex" xmlns:cx1="http://schemas.microsoft.com/office/drawing/2015/9/8/chartex" xmlns:cx2="http://schemas.microsoft.com/office/drawing/2015/10/21/chartex" xmlns:cx3="http://schemas.microsoft.com/office/drawing/2016/5/9/chartex" xmlns:cx4="http://schemas.microsoft.com/office/drawing/2016/5/10/chartex" xmlns:cx5="http://schemas.microsoft.com/office/drawing/2016/5/11/chartex" xmlns:cx6="http://schemas.microsoft.com/office/drawing/2016/5/12/chartex" xmlns:cx7="http://schemas.microsoft.com/office/drawing/2016/5/13/chartex" xmlns:cx8="http://schemas.microsoft.com/office/drawing/2016/5/14/chartex" xmlns:mc="http://schemas.openxmlformats.org/markup-compatibility/2006" xmlns:aink="http://schemas.microsoft.com/office/drawing/2016/ink" xmlns:am3d="http://schemas.microsoft.com/office/drawing/2017/model3d" xmlns:o="urn:schemas-microsoft-com:office:office" xmlns:r="http://schemas.openxmlformats.org/officeDocument/2006/relationships" xmlns:m="http://schemas.openxmlformats.org/officeDocument/2006/math" xmlns:v="urn:schemas-microsoft-com:vml" xmlns:wp14="http://schemas.microsoft.com/office/word/2010/wordprocessingDrawing" xmlns:wp="http://schemas.openxmlformats.org/drawingml/2006/wordprocessingDrawing" xmlns:w10="urn:schemas-microsoft-com:office:word" xmlns:w="http://schemas.openxmlformats.org/wordprocessingml/2006/main" xmlns:w14="http://schemas.microsoft.com/office/word/2010/wordml" xmlns:w15="http://schemas.microsoft.com/office/word/2012/wordml" xmlns:w16cid="http://schemas.microsoft.com/office/word/2016/wordml/cid" xmlns:w16se="http://schemas.microsoft.com/office/word/2015/wordml/symex" xmlns:wpg="http://schemas.microsoft.com/office/word/2010/wordprocessingGroup" xmlns:wpi="http://schemas.microsoft.com/office/word/2010/wordprocessingInk" xmlns:wne="http://schemas.microsoft.com/office/word/2006/wordml" xmlns:wps="http://schemas.microsoft.com/office/word/2010/wordprocessingShape" mc:Ignorable="w14 w15 w16se w16cid wp14">
   <w:body>
     <w:p>
       <w:pPr>
+        <w:jc w:val="center"/>
+        <w:rPr>
+          <w:bCs/>
+          <w:sz w:val="28"/>
+          <w:szCs w:val="28"/>
+        </w:rPr>
+      </w:pPr>
+      <w:r>
+        <w:rPr>
+          <w:rFonts w:hint="eastAsia"/>
+          <w:bCs/>
+          <w:sz w:val="28"/>
+          <w:szCs w:val="28"/>
+        </w:rPr>
+        <w:t>操作性记录系</w:t>
+      </w:r>
+      <w:bookmarkStart w:id="0" w:name="_GoBack"/>
+      <w:bookmarkEnd w:id="0"/>
+      <w:r>
+        <w:rPr>
+          <w:rFonts w:hint="eastAsia"/>
+          <w:bCs/>
+          <w:sz w:val="28"/>
+          <w:szCs w:val="28"/>
+        </w:rPr>
+        <w:t>统介绍</w:t>
+      </w:r>
+    </w:p>
+    <w:p>
+      <w:pPr>
+        <w:jc w:val="center"/>
+        <w:rPr>
+          <w:rFonts w:hint="eastAsia"/>
+          <w:bCs/>
+          <w:sz w:val="28"/>
+          <w:szCs w:val="28"/>
+        </w:rPr>
+      </w:pPr>
+    </w:p>
+    <w:p>
+      <w:pPr>
+        <w:pStyle w:val="ListParagraph"/>
         <w:numPr>
           <w:ilvl w:val="0"/>
-          <w:numId w:val="1"/>
+          <w:numId w:val="5"/>
         </w:numPr>
         <w:rPr>
           <w:b/>
@@ -23,9 +65,6 @@
     <w:p>
       <w:pPr>
         <w:ind w:firstLine="420"/>
-        <w:rPr>
-          <w:rFonts w:hint="eastAsia"/>
-        </w:rPr>
       </w:pPr>
       <w:r>
         <w:rPr>
@@ -234,9 +273,6 @@
     <w:p>
       <w:pPr>
         <w:ind w:left="420"/>
-        <w:rPr>
-          <w:rFonts w:hint="eastAsia"/>
-        </w:rPr>
       </w:pPr>
       <w:r>
         <w:rPr>
@@ -375,9 +411,6 @@
       <w:pPr>
         <w:ind w:left="420"/>
         <w:jc w:val="left"/>
-        <w:rPr>
-          <w:rFonts w:hint="eastAsia"/>
-        </w:rPr>
       </w:pPr>
       <w:r>
         <w:rPr>
@@ -390,20 +423,13 @@
       <w:pPr>
         <w:ind w:firstLine="420"/>
         <w:jc w:val="left"/>
-        <w:rPr>
-          <w:rFonts w:hint="eastAsia"/>
-        </w:rPr>
-      </w:pPr>
-      <w:r>
-        <w:rPr>
-          <w:rFonts w:hint="eastAsia"/>
-          <w:noProof/>
-        </w:rPr>
+      </w:pPr>
+      <w:r>
         <w:drawing>
-          <wp:inline distT="0" distB="0" distL="114300" distR="114300" wp14:anchorId="3245919A" wp14:editId="31EF843B">
-            <wp:extent cx="3875405" cy="1545590"/>
-            <wp:effectExtent l="0" t="0" r="10795" b="16510"/>
-            <wp:docPr id="3" name="图片 3" descr="webwxgetmsgimg (1)"/>
+          <wp:inline distT="0" distB="0" distL="0" distR="0" wp14:anchorId="70F1422D" wp14:editId="7958CA1B">
+            <wp:extent cx="3548958" cy="1663420"/>
+            <wp:effectExtent l="0" t="0" r="0" b="0"/>
+            <wp:docPr id="6" name="Picture 6"/>
             <wp:cNvGraphicFramePr>
               <a:graphicFrameLocks xmlns:a="http://schemas.openxmlformats.org/drawingml/2006/main" noChangeAspect="1"/>
             </wp:cNvGraphicFramePr>
@@ -411,10 +437,8 @@
               <a:graphicData uri="http://schemas.openxmlformats.org/drawingml/2006/picture">
                 <pic:pic xmlns:pic="http://schemas.openxmlformats.org/drawingml/2006/picture">
                   <pic:nvPicPr>
-                    <pic:cNvPr id="3" name="图片 3" descr="webwxgetmsgimg (1)"/>
-                    <pic:cNvPicPr>
-                      <a:picLocks noChangeAspect="1"/>
-                    </pic:cNvPicPr>
+                    <pic:cNvPr id="1" name=""/>
+                    <pic:cNvPicPr/>
                   </pic:nvPicPr>
                   <pic:blipFill>
                     <a:blip r:embed="rId7"/>
@@ -425,7 +449,7 @@
                   <pic:spPr>
                     <a:xfrm>
                       <a:off x="0" y="0"/>
-                      <a:ext cx="3875405" cy="1545590"/>
+                      <a:ext cx="3557106" cy="1667239"/>
                     </a:xfrm>
                     <a:prstGeom prst="rect">
                       <a:avLst/>
@@ -455,21 +479,20 @@
         <w:ind w:firstLine="420"/>
         <w:jc w:val="left"/>
         <w:rPr>
-          <w:rFonts w:ascii="宋体" w:eastAsia="宋体" w:hAnsi="宋体" w:cs="宋体"/>
+          <w:rFonts w:ascii="SimSun" w:eastAsia="SimSun" w:hAnsi="SimSun" w:cs="SimSun"/>
           <w:sz w:val="24"/>
         </w:rPr>
       </w:pPr>
       <w:r>
         <w:rPr>
-          <w:rFonts w:ascii="宋体" w:eastAsia="宋体" w:hAnsi="宋体" w:cs="宋体"/>
-          <w:noProof/>
+          <w:rFonts w:ascii="SimSun" w:eastAsia="SimSun" w:hAnsi="SimSun" w:cs="SimSun"/>
           <w:sz w:val="24"/>
         </w:rPr>
         <w:drawing>
-          <wp:inline distT="0" distB="0" distL="114300" distR="114300" wp14:anchorId="4CB0A99E" wp14:editId="3067F89A">
-            <wp:extent cx="4695825" cy="751840"/>
-            <wp:effectExtent l="0" t="0" r="9525" b="10160"/>
-            <wp:docPr id="4" name="图片 4" descr="webwxgetmsgimg"/>
+          <wp:inline distT="0" distB="0" distL="0" distR="0" wp14:anchorId="09FC730F" wp14:editId="2DC1A892">
+            <wp:extent cx="4449778" cy="1141790"/>
+            <wp:effectExtent l="0" t="0" r="8255" b="1270"/>
+            <wp:docPr id="7" name="Picture 7"/>
             <wp:cNvGraphicFramePr>
               <a:graphicFrameLocks xmlns:a="http://schemas.openxmlformats.org/drawingml/2006/main" noChangeAspect="1"/>
             </wp:cNvGraphicFramePr>
@@ -477,10 +500,8 @@
               <a:graphicData uri="http://schemas.openxmlformats.org/drawingml/2006/picture">
                 <pic:pic xmlns:pic="http://schemas.openxmlformats.org/drawingml/2006/picture">
                   <pic:nvPicPr>
-                    <pic:cNvPr id="4" name="图片 4" descr="webwxgetmsgimg"/>
-                    <pic:cNvPicPr>
-                      <a:picLocks noChangeAspect="1"/>
-                    </pic:cNvPicPr>
+                    <pic:cNvPr id="1" name=""/>
+                    <pic:cNvPicPr/>
                   </pic:nvPicPr>
                   <pic:blipFill>
                     <a:blip r:embed="rId8"/>
@@ -491,7 +512,7 @@
                   <pic:spPr>
                     <a:xfrm>
                       <a:off x="0" y="0"/>
-                      <a:ext cx="4695825" cy="751840"/>
+                      <a:ext cx="4489803" cy="1152060"/>
                     </a:xfrm>
                     <a:prstGeom prst="rect">
                       <a:avLst/>
@@ -506,8 +527,43 @@
     </w:p>
     <w:p>
       <w:pPr>
-        <w:rPr>
-          <w:rFonts w:ascii="宋体" w:eastAsia="宋体" w:hAnsi="宋体" w:cs="宋体"/>
+        <w:ind w:left="420" w:firstLine="420"/>
+      </w:pPr>
+      <w:r>
+        <w:rPr>
+          <w:rFonts w:hint="eastAsia"/>
+        </w:rPr>
+        <w:t>其中有费池物资多了</w:t>
+      </w:r>
+      <w:r>
+        <w:rPr>
+          <w:rFonts w:hint="eastAsia"/>
+        </w:rPr>
+        <w:t>[</w:t>
+      </w:r>
+      <w:r>
+        <w:rPr>
+          <w:rFonts w:hint="eastAsia"/>
+        </w:rPr>
+        <w:t>单位价格</w:t>
+      </w:r>
+      <w:r>
+        <w:rPr>
+          <w:rFonts w:hint="eastAsia"/>
+        </w:rPr>
+        <w:t>]</w:t>
+      </w:r>
+      <w:r>
+        <w:rPr>
+          <w:rFonts w:hint="eastAsia"/>
+        </w:rPr>
+        <w:t>这一属性。</w:t>
+      </w:r>
+    </w:p>
+    <w:p>
+      <w:pPr>
+        <w:rPr>
+          <w:rFonts w:ascii="SimSun" w:eastAsia="SimSun" w:hAnsi="SimSun" w:cs="SimSun"/>
           <w:sz w:val="24"/>
         </w:rPr>
       </w:pPr>
@@ -569,19 +625,57 @@
         </w:rPr>
         <w:t>）、需求数量（</w:t>
       </w:r>
-      <w:proofErr w:type="spellStart"/>
-      <w:r>
-        <w:rPr>
-          <w:rFonts w:hint="eastAsia"/>
-        </w:rPr>
-        <w:t>amountNeeded</w:t>
-      </w:r>
-      <w:proofErr w:type="spellEnd"/>
-      <w:r>
-        <w:rPr>
-          <w:rFonts w:hint="eastAsia"/>
-        </w:rPr>
-        <w:t>）、单位</w:t>
+      <w:r>
+        <w:rPr>
+          <w:rFonts w:hint="eastAsia"/>
+        </w:rPr>
+        <w:t>amount</w:t>
+      </w:r>
+      <w:r>
+        <w:t xml:space="preserve"> </w:t>
+      </w:r>
+      <w:r>
+        <w:rPr>
+          <w:rFonts w:hint="eastAsia"/>
+        </w:rPr>
+        <w:t>Needed</w:t>
+      </w:r>
+      <w:r>
+        <w:rPr>
+          <w:rFonts w:hint="eastAsia"/>
+        </w:rPr>
+        <w:t>）、单位（</w:t>
+      </w:r>
+      <w:r>
+        <w:rPr>
+          <w:rFonts w:hint="eastAsia"/>
+        </w:rPr>
+        <w:t>unit</w:t>
+      </w:r>
+      <w:r>
+        <w:rPr>
+          <w:rFonts w:hint="eastAsia"/>
+        </w:rPr>
+        <w:t>）、</w:t>
+      </w:r>
+      <w:r>
+        <w:rPr>
+          <w:rFonts w:hint="eastAsia"/>
+        </w:rPr>
+        <w:t>发布</w:t>
+      </w:r>
+      <w:r>
+        <w:rPr>
+          <w:rFonts w:hint="eastAsia"/>
+        </w:rPr>
+        <w:lastRenderedPageBreak/>
+        <w:t>机构</w:t>
+      </w:r>
+      <w:r>
+        <w:rPr>
+          <w:rFonts w:hint="eastAsia"/>
+        </w:rPr>
+        <w:t>ID</w:t>
       </w:r>
       <w:r>
         <w:rPr>
@@ -593,34 +687,17 @@
         <w:rPr>
           <w:rFonts w:hint="eastAsia"/>
         </w:rPr>
-        <w:t>unit</w:t>
-      </w:r>
-      <w:r>
-        <w:rPr>
-          <w:rFonts w:hint="eastAsia"/>
-        </w:rPr>
-        <w:t>）、机构</w:t>
-      </w:r>
-      <w:r>
-        <w:rPr>
-          <w:rFonts w:hint="eastAsia"/>
-        </w:rPr>
-        <w:t>ID</w:t>
-      </w:r>
-      <w:r>
-        <w:rPr>
-          <w:rFonts w:hint="eastAsia"/>
-        </w:rPr>
-        <w:t>（</w:t>
-      </w:r>
-      <w:proofErr w:type="spellStart"/>
-      <w:r>
-        <w:rPr>
-          <w:rFonts w:hint="eastAsia"/>
-        </w:rPr>
-        <w:t>DemanderId</w:t>
-      </w:r>
-      <w:proofErr w:type="spellEnd"/>
+        <w:t>Demander</w:t>
+      </w:r>
+      <w:r>
+        <w:t xml:space="preserve"> </w:t>
+      </w:r>
+      <w:r>
+        <w:rPr>
+          <w:rFonts w:hint="eastAsia"/>
+        </w:rPr>
+        <w:t>Id</w:t>
+      </w:r>
       <w:r>
         <w:rPr>
           <w:rFonts w:hint="eastAsia"/>
@@ -631,9 +708,6 @@
     <w:p>
       <w:pPr>
         <w:ind w:firstLine="420"/>
-        <w:rPr>
-          <w:rFonts w:hint="eastAsia"/>
-        </w:rPr>
       </w:pPr>
       <w:r>
         <w:rPr>
@@ -650,14 +724,11 @@
         </w:rPr>
       </w:pPr>
       <w:r>
-        <w:rPr>
-          <w:noProof/>
-        </w:rPr>
         <w:drawing>
-          <wp:inline distT="0" distB="0" distL="0" distR="0" wp14:anchorId="79E52709" wp14:editId="3D3B8CF8">
-            <wp:extent cx="5274310" cy="1038860"/>
-            <wp:effectExtent l="0" t="0" r="8890" b="2540"/>
-            <wp:docPr id="12" name="Picture 12"/>
+          <wp:inline distT="0" distB="0" distL="0" distR="0" wp14:anchorId="4D889F71" wp14:editId="2625D096">
+            <wp:extent cx="6188710" cy="1313815"/>
+            <wp:effectExtent l="0" t="0" r="2540" b="635"/>
+            <wp:docPr id="15" name="Picture 15"/>
             <wp:cNvGraphicFramePr>
               <a:graphicFrameLocks xmlns:a="http://schemas.openxmlformats.org/drawingml/2006/main" noChangeAspect="1"/>
             </wp:cNvGraphicFramePr>
@@ -677,7 +748,7 @@
                   <pic:spPr>
                     <a:xfrm>
                       <a:off x="0" y="0"/>
-                      <a:ext cx="5274310" cy="1038860"/>
+                      <a:ext cx="6188710" cy="1313815"/>
                     </a:xfrm>
                     <a:prstGeom prst="rect">
                       <a:avLst/>
@@ -692,16 +763,27 @@
     </w:p>
     <w:p>
       <w:pPr>
+        <w:ind w:firstLine="420"/>
+      </w:pPr>
+    </w:p>
+    <w:p>
+      <w:pPr>
         <w:rPr>
           <w:b/>
         </w:rPr>
       </w:pPr>
-      <w:r>
-        <w:rPr>
-          <w:rFonts w:hint="eastAsia"/>
+    </w:p>
+    <w:p>
+      <w:pPr>
+        <w:rPr>
           <w:b/>
         </w:rPr>
-        <w:lastRenderedPageBreak/>
+      </w:pPr>
+      <w:r>
+        <w:rPr>
+          <w:rFonts w:hint="eastAsia"/>
+          <w:b/>
+        </w:rPr>
         <w:t>3.</w:t>
       </w:r>
       <w:r>
@@ -715,53 +797,17 @@
     <w:p>
       <w:pPr>
         <w:ind w:left="420"/>
-        <w:rPr>
-          <w:rFonts w:hint="eastAsia"/>
-        </w:rPr>
-      </w:pPr>
-      <w:r>
-        <w:rPr>
-          <w:rFonts w:hint="eastAsia"/>
-        </w:rPr>
-        <w:t>按</w:t>
-      </w:r>
-      <w:r>
-        <w:rPr>
-          <w:rFonts w:hint="eastAsia"/>
-        </w:rPr>
-        <w:t>照撮合算法，将</w:t>
-      </w:r>
-      <w:r>
-        <w:rPr>
-          <w:rFonts w:hint="eastAsia"/>
-        </w:rPr>
-        <w:t>需求信息和无费池、有费池中的信息进行撮合，</w:t>
-      </w:r>
-      <w:r>
-        <w:rPr>
-          <w:rFonts w:hint="eastAsia"/>
-        </w:rPr>
-        <w:t>形成救援链，自动建</w:t>
-      </w:r>
-      <w:r>
-        <w:rPr>
-          <w:rFonts w:hint="eastAsia"/>
-        </w:rPr>
-        <w:t>立三方合约，并向链</w:t>
-      </w:r>
-      <w:r>
-        <w:rPr>
-          <w:rFonts w:hint="eastAsia"/>
-        </w:rPr>
-        <w:t>上予以发布。</w:t>
+      </w:pPr>
+      <w:r>
+        <w:rPr>
+          <w:rFonts w:hint="eastAsia"/>
+        </w:rPr>
+        <w:t>按照撮合算法，将需求信息和无费池、有费池中的信息进行撮合，形成救援链，自动建立三方合约，并向链上予以发布。</w:t>
       </w:r>
     </w:p>
     <w:p>
       <w:pPr>
         <w:ind w:firstLine="420"/>
-        <w:rPr>
-          <w:rFonts w:hint="eastAsia"/>
-        </w:rPr>
       </w:pPr>
       <w:r>
         <w:rPr>
@@ -773,18 +819,15 @@
     <w:p>
       <w:pPr>
         <w:ind w:firstLine="420"/>
-        <w:rPr>
-          <w:rFonts w:hint="eastAsia"/>
-        </w:rPr>
       </w:pPr>
       <w:r>
         <w:rPr>
           <w:noProof/>
         </w:rPr>
         <w:drawing>
-          <wp:inline distT="0" distB="0" distL="0" distR="0" wp14:anchorId="34C7CF6F" wp14:editId="706DA3C6">
-            <wp:extent cx="4664529" cy="560614"/>
-            <wp:effectExtent l="0" t="0" r="0" b="0"/>
+          <wp:inline distT="0" distB="0" distL="0" distR="0" wp14:anchorId="34C7CF6F" wp14:editId="31B3EDE7">
+            <wp:extent cx="4212771" cy="506319"/>
+            <wp:effectExtent l="0" t="0" r="0" b="8255"/>
             <wp:docPr id="13" name="Picture 13"/>
             <wp:cNvGraphicFramePr>
               <a:graphicFrameLocks xmlns:a="http://schemas.openxmlformats.org/drawingml/2006/main" noChangeAspect="1"/>
@@ -805,7 +848,7 @@
                   <pic:spPr>
                     <a:xfrm>
                       <a:off x="0" y="0"/>
-                      <a:ext cx="4664529" cy="560614"/>
+                      <a:ext cx="4238642" cy="509428"/>
                     </a:xfrm>
                     <a:prstGeom prst="rect">
                       <a:avLst/>
@@ -821,20 +864,36 @@
     <w:p>
       <w:pPr>
         <w:ind w:firstLine="420"/>
-        <w:rPr>
-          <w:rFonts w:hint="eastAsia"/>
-        </w:rPr>
-      </w:pPr>
-      <w:r>
-        <w:rPr>
-          <w:rFonts w:hint="eastAsia"/>
-          <w:noProof/>
-        </w:rPr>
+      </w:pPr>
+    </w:p>
+    <w:p>
+      <w:pPr>
+        <w:pStyle w:val="ListParagraph"/>
+        <w:numPr>
+          <w:ilvl w:val="0"/>
+          <w:numId w:val="4"/>
+        </w:numPr>
+        <w:rPr>
+          <w:rFonts w:hint="eastAsia"/>
+        </w:rPr>
+      </w:pPr>
+      <w:r>
+        <w:rPr>
+          <w:rFonts w:hint="eastAsia"/>
+        </w:rPr>
+        <w:t>运行结果如下：</w:t>
+      </w:r>
+    </w:p>
+    <w:p>
+      <w:pPr>
+        <w:ind w:firstLine="420"/>
+      </w:pPr>
+      <w:r>
         <w:drawing>
-          <wp:inline distT="0" distB="0" distL="0" distR="0" wp14:anchorId="1A6180C8" wp14:editId="3D249A19">
-            <wp:extent cx="6644756" cy="2381705"/>
-            <wp:effectExtent l="0" t="0" r="10160" b="6350"/>
-            <wp:docPr id="8" name="Picture 8" descr="Screen%20Shot%202019-07-04%20at%2017.01.54.png"/>
+          <wp:inline distT="0" distB="0" distL="0" distR="0" wp14:anchorId="5BB90372" wp14:editId="0C19ABA9">
+            <wp:extent cx="6568689" cy="2521390"/>
+            <wp:effectExtent l="0" t="0" r="3810" b="0"/>
+            <wp:docPr id="1" name="Picture 1"/>
             <wp:cNvGraphicFramePr>
               <a:graphicFrameLocks xmlns:a="http://schemas.openxmlformats.org/drawingml/2006/main" noChangeAspect="1"/>
             </wp:cNvGraphicFramePr>
@@ -842,36 +901,23 @@
               <a:graphicData uri="http://schemas.openxmlformats.org/drawingml/2006/picture">
                 <pic:pic xmlns:pic="http://schemas.openxmlformats.org/drawingml/2006/picture">
                   <pic:nvPicPr>
-                    <pic:cNvPr id="0" name="Picture 1" descr="Screen%20Shot%202019-07-04%20at%2017.01.54.png"/>
-                    <pic:cNvPicPr>
-                      <a:picLocks noChangeAspect="1" noChangeArrowheads="1"/>
-                    </pic:cNvPicPr>
+                    <pic:cNvPr id="1" name=""/>
+                    <pic:cNvPicPr/>
                   </pic:nvPicPr>
                   <pic:blipFill>
-                    <a:blip r:embed="rId11">
-                      <a:extLst>
-                        <a:ext uri="{28A0092B-C50C-407E-A947-70E740481C1C}">
-                          <a14:useLocalDpi xmlns:a14="http://schemas.microsoft.com/office/drawing/2010/main" val="0"/>
-                        </a:ext>
-                      </a:extLst>
-                    </a:blip>
-                    <a:srcRect/>
+                    <a:blip r:embed="rId11"/>
                     <a:stretch>
                       <a:fillRect/>
                     </a:stretch>
                   </pic:blipFill>
-                  <pic:spPr bwMode="auto">
+                  <pic:spPr>
                     <a:xfrm>
                       <a:off x="0" y="0"/>
-                      <a:ext cx="6736333" cy="2414529"/>
+                      <a:ext cx="6581402" cy="2526270"/>
                     </a:xfrm>
                     <a:prstGeom prst="rect">
                       <a:avLst/>
                     </a:prstGeom>
-                    <a:noFill/>
-                    <a:ln>
-                      <a:noFill/>
-                    </a:ln>
                   </pic:spPr>
                 </pic:pic>
               </a:graphicData>
@@ -883,15 +929,12 @@
     <w:p>
       <w:pPr>
         <w:ind w:left="420"/>
-        <w:rPr>
-          <w:rFonts w:hint="eastAsia"/>
-        </w:rPr>
-      </w:pPr>
-      <w:r>
-        <w:rPr>
-          <w:rFonts w:hint="eastAsia"/>
-        </w:rPr>
-        <w:t>撮合结果中，</w:t>
+      </w:pPr>
+      <w:r>
+        <w:rPr>
+          <w:rFonts w:hint="eastAsia"/>
+        </w:rPr>
+        <w:t>其中，</w:t>
       </w:r>
       <w:r>
         <w:rPr>
@@ -929,6 +972,14 @@
         </w:rPr>
         <w:t>是有费池中提供物资的组织。</w:t>
       </w:r>
+    </w:p>
+    <w:p>
+      <w:pPr>
+        <w:ind w:left="420"/>
+        <w:rPr>
+          <w:rFonts w:hint="eastAsia"/>
+        </w:rPr>
+      </w:pPr>
     </w:p>
     <w:p>
       <w:pPr>
@@ -956,13 +1007,7 @@
         <w:rPr>
           <w:rFonts w:hint="eastAsia"/>
         </w:rPr>
-        <w:t>结束救援后，系统发起评价，三方中各方组织可以对其他两方的组织进行评价。对于每</w:t>
-      </w:r>
-      <w:r>
-        <w:rPr>
-          <w:rFonts w:hint="eastAsia"/>
-        </w:rPr>
-        <w:t>一方评价分为</w:t>
+        <w:t>结束救援后，系统发起评价，三方中各方组织可以对其他两方的组织进行评价。对于每一方评价分为</w:t>
       </w:r>
       <w:r>
         <w:rPr>
@@ -1028,11 +1073,6 @@
         </w:rPr>
         <w:t>物资质量</w:t>
       </w:r>
-    </w:p>
-    <w:p>
-      <w:pPr>
-        <w:ind w:firstLine="420"/>
-      </w:pPr>
       <w:r>
         <w:rPr>
           <w:rFonts w:hint="eastAsia"/>
@@ -1057,6 +1097,78 @@
         </w:rPr>
         <w:t>供给速度</w:t>
       </w:r>
+      <w:r>
+        <w:rPr>
+          <w:rFonts w:hint="eastAsia"/>
+        </w:rPr>
+        <w:t>3</w:t>
+      </w:r>
+      <w:r>
+        <w:rPr>
+          <w:rFonts w:hint="eastAsia"/>
+        </w:rPr>
+        <w:t>、</w:t>
+      </w:r>
+      <w:r>
+        <w:rPr>
+          <w:rFonts w:hint="eastAsia"/>
+        </w:rPr>
+        <w:tab/>
+      </w:r>
+      <w:r>
+        <w:rPr>
+          <w:rFonts w:hint="eastAsia"/>
+        </w:rPr>
+        <w:t>信息准确</w:t>
+      </w:r>
+      <w:r>
+        <w:rPr>
+          <w:rFonts w:hint="eastAsia"/>
+        </w:rPr>
+        <w:t>4</w:t>
+      </w:r>
+      <w:r>
+        <w:rPr>
+          <w:rFonts w:hint="eastAsia"/>
+        </w:rPr>
+        <w:t>、</w:t>
+      </w:r>
+      <w:r>
+        <w:rPr>
+          <w:rFonts w:hint="eastAsia"/>
+        </w:rPr>
+        <w:tab/>
+      </w:r>
+      <w:r>
+        <w:rPr>
+          <w:rFonts w:hint="eastAsia"/>
+        </w:rPr>
+        <w:t>按时交付</w:t>
+      </w:r>
+      <w:r>
+        <w:rPr>
+          <w:rFonts w:hint="eastAsia"/>
+        </w:rPr>
+        <w:t>5</w:t>
+      </w:r>
+      <w:r>
+        <w:rPr>
+          <w:rFonts w:hint="eastAsia"/>
+        </w:rPr>
+        <w:t>．</w:t>
+      </w:r>
+      <w:r>
+        <w:rPr>
+          <w:rFonts w:hint="eastAsia"/>
+        </w:rPr>
+        <w:t xml:space="preserve"> </w:t>
+      </w:r>
+      <w:r>
+        <w:rPr>
+          <w:rFonts w:hint="eastAsia"/>
+        </w:rPr>
+        <w:t>服务质量</w:t>
+      </w:r>
     </w:p>
     <w:p>
       <w:pPr>
@@ -1066,6 +1178,65 @@
         <w:rPr>
           <w:rFonts w:hint="eastAsia"/>
         </w:rPr>
+        <w:t>实施方指标如下：</w:t>
+      </w:r>
+    </w:p>
+    <w:p>
+      <w:pPr>
+        <w:ind w:left="420"/>
+      </w:pPr>
+      <w:r>
+        <w:rPr>
+          <w:rFonts w:hint="eastAsia"/>
+        </w:rPr>
+        <w:t>1</w:t>
+      </w:r>
+      <w:r>
+        <w:rPr>
+          <w:rFonts w:hint="eastAsia"/>
+        </w:rPr>
+        <w:t>、</w:t>
+      </w:r>
+      <w:r>
+        <w:rPr>
+          <w:rFonts w:hint="eastAsia"/>
+        </w:rPr>
+        <w:tab/>
+      </w:r>
+      <w:r>
+        <w:rPr>
+          <w:rFonts w:hint="eastAsia"/>
+        </w:rPr>
+        <w:t>实施质量</w:t>
+      </w:r>
+      <w:r>
+        <w:rPr>
+          <w:rFonts w:hint="eastAsia"/>
+        </w:rPr>
+        <w:t>2</w:t>
+      </w:r>
+      <w:r>
+        <w:rPr>
+          <w:rFonts w:hint="eastAsia"/>
+        </w:rPr>
+        <w:t>、</w:t>
+      </w:r>
+      <w:r>
+        <w:rPr>
+          <w:rFonts w:hint="eastAsia"/>
+        </w:rPr>
+        <w:tab/>
+      </w:r>
+      <w:r>
+        <w:rPr>
+          <w:rFonts w:hint="eastAsia"/>
+        </w:rPr>
+        <w:t>服务态度</w:t>
+      </w:r>
+      <w:r>
+        <w:rPr>
+          <w:rFonts w:hint="eastAsia"/>
+        </w:rPr>
         <w:t>3</w:t>
       </w:r>
       <w:r>
@@ -1084,7 +1255,55 @@
         <w:rPr>
           <w:rFonts w:hint="eastAsia"/>
         </w:rPr>
-        <w:t>信息准确</w:t>
+        <w:t>诚信守时</w:t>
+      </w:r>
+      <w:r>
+        <w:rPr>
+          <w:rFonts w:hint="eastAsia"/>
+        </w:rPr>
+        <w:t>4</w:t>
+      </w:r>
+      <w:r>
+        <w:rPr>
+          <w:rFonts w:hint="eastAsia"/>
+        </w:rPr>
+        <w:t>、</w:t>
+      </w:r>
+      <w:r>
+        <w:rPr>
+          <w:rFonts w:hint="eastAsia"/>
+        </w:rPr>
+        <w:tab/>
+      </w:r>
+      <w:r>
+        <w:rPr>
+          <w:rFonts w:hint="eastAsia"/>
+        </w:rPr>
+        <w:t>物尽其用</w:t>
+      </w:r>
+      <w:r>
+        <w:rPr>
+          <w:rFonts w:hint="eastAsia"/>
+        </w:rPr>
+        <w:t>5</w:t>
+      </w:r>
+      <w:r>
+        <w:rPr>
+          <w:rFonts w:hint="eastAsia"/>
+        </w:rPr>
+        <w:t>、</w:t>
+      </w:r>
+      <w:r>
+        <w:rPr>
+          <w:rFonts w:hint="eastAsia"/>
+        </w:rPr>
+        <w:tab/>
+      </w:r>
+      <w:r>
+        <w:rPr>
+          <w:rFonts w:hint="eastAsia"/>
+        </w:rPr>
+        <w:t>实施效率</w:t>
       </w:r>
     </w:p>
     <w:p>
@@ -1095,6 +1314,90 @@
         <w:rPr>
           <w:rFonts w:hint="eastAsia"/>
         </w:rPr>
+        <w:t>需求方指标如下：</w:t>
+      </w:r>
+    </w:p>
+    <w:p>
+      <w:pPr>
+        <w:ind w:left="420"/>
+      </w:pPr>
+      <w:r>
+        <w:rPr>
+          <w:rFonts w:hint="eastAsia"/>
+        </w:rPr>
+        <w:lastRenderedPageBreak/>
+        <w:t>1</w:t>
+      </w:r>
+      <w:r>
+        <w:rPr>
+          <w:rFonts w:hint="eastAsia"/>
+        </w:rPr>
+        <w:t>、</w:t>
+      </w:r>
+      <w:r>
+        <w:rPr>
+          <w:rFonts w:hint="eastAsia"/>
+        </w:rPr>
+        <w:tab/>
+      </w:r>
+      <w:r>
+        <w:rPr>
+          <w:rFonts w:hint="eastAsia"/>
+        </w:rPr>
+        <w:t>准确验收</w:t>
+      </w:r>
+      <w:r>
+        <w:rPr>
+          <w:rFonts w:hint="eastAsia"/>
+        </w:rPr>
+        <w:t>2</w:t>
+      </w:r>
+      <w:r>
+        <w:rPr>
+          <w:rFonts w:hint="eastAsia"/>
+        </w:rPr>
+        <w:t>、</w:t>
+      </w:r>
+      <w:r>
+        <w:rPr>
+          <w:rFonts w:hint="eastAsia"/>
+        </w:rPr>
+        <w:tab/>
+      </w:r>
+      <w:r>
+        <w:rPr>
+          <w:rFonts w:hint="eastAsia"/>
+        </w:rPr>
+        <w:t>实事求是</w:t>
+      </w:r>
+      <w:r>
+        <w:rPr>
+          <w:rFonts w:hint="eastAsia"/>
+        </w:rPr>
+        <w:t>3</w:t>
+      </w:r>
+      <w:r>
+        <w:rPr>
+          <w:rFonts w:hint="eastAsia"/>
+        </w:rPr>
+        <w:t>、</w:t>
+      </w:r>
+      <w:r>
+        <w:rPr>
+          <w:rFonts w:hint="eastAsia"/>
+        </w:rPr>
+        <w:tab/>
+      </w:r>
+      <w:r>
+        <w:rPr>
+          <w:rFonts w:hint="eastAsia"/>
+        </w:rPr>
+        <w:t>沟通态度</w:t>
+      </w:r>
+      <w:r>
+        <w:rPr>
+          <w:rFonts w:hint="eastAsia"/>
+        </w:rPr>
         <w:t>4</w:t>
       </w:r>
       <w:r>
@@ -1113,13 +1416,87 @@
         <w:rPr>
           <w:rFonts w:hint="eastAsia"/>
         </w:rPr>
-        <w:t>按时交付</w:t>
+        <w:t>诚信守约</w:t>
+      </w:r>
+      <w:r>
+        <w:rPr>
+          <w:rFonts w:hint="eastAsia"/>
+        </w:rPr>
+        <w:t>5</w:t>
+      </w:r>
+      <w:r>
+        <w:rPr>
+          <w:rFonts w:hint="eastAsia"/>
+        </w:rPr>
+        <w:t>、</w:t>
+      </w:r>
+      <w:r>
+        <w:rPr>
+          <w:rFonts w:hint="eastAsia"/>
+        </w:rPr>
+        <w:t xml:space="preserve"> </w:t>
+      </w:r>
+      <w:r>
+        <w:rPr>
+          <w:rFonts w:hint="eastAsia"/>
+        </w:rPr>
+        <w:t>物尽其用</w:t>
       </w:r>
     </w:p>
     <w:p>
       <w:pPr>
         <w:ind w:left="420"/>
-      </w:pPr>
+        <w:rPr>
+          <w:rFonts w:hint="eastAsia"/>
+        </w:rPr>
+      </w:pPr>
+    </w:p>
+    <w:p>
+      <w:pPr>
+        <w:ind w:left="420"/>
+      </w:pPr>
+      <w:r>
+        <w:rPr>
+          <w:rFonts w:hint="eastAsia"/>
+        </w:rPr>
+        <w:t>每个组织的</w:t>
+      </w:r>
+      <w:r>
+        <w:rPr>
+          <w:rFonts w:hint="eastAsia"/>
+        </w:rPr>
+        <w:t>组织</w:t>
+      </w:r>
+      <w:r>
+        <w:rPr>
+          <w:rFonts w:hint="eastAsia"/>
+        </w:rPr>
+        <w:t>初始分</w:t>
+      </w:r>
+      <w:r>
+        <w:rPr>
+          <w:rFonts w:hint="eastAsia"/>
+        </w:rPr>
+        <w:t>50</w:t>
+      </w:r>
+      <w:r>
+        <w:rPr>
+          <w:rFonts w:hint="eastAsia"/>
+        </w:rPr>
+        <w:t>分。</w:t>
+      </w:r>
+      <w:r>
+        <w:rPr>
+          <w:rFonts w:hint="eastAsia"/>
+        </w:rPr>
+        <w:t>评级中</w:t>
+      </w:r>
+      <w:r>
+        <w:rPr>
+          <w:rFonts w:hint="eastAsia"/>
+        </w:rPr>
+        <w:t>得分位于</w:t>
+      </w:r>
       <w:r>
         <w:rPr>
           <w:rFonts w:hint="eastAsia"/>
@@ -1127,22 +1504,151 @@
         <w:t>5</w:t>
       </w:r>
       <w:r>
-        <w:rPr>
-          <w:rFonts w:hint="eastAsia"/>
-        </w:rPr>
-        <w:t>．</w:t>
-      </w:r>
-      <w:r>
-        <w:rPr>
-          <w:rFonts w:hint="eastAsia"/>
-        </w:rPr>
-        <w:t xml:space="preserve"> </w:t>
-      </w:r>
-      <w:r>
-        <w:rPr>
-          <w:rFonts w:hint="eastAsia"/>
-        </w:rPr>
-        <w:t>服务质量</w:t>
+        <w:t>0</w:t>
+      </w:r>
+      <w:r>
+        <w:rPr>
+          <w:rFonts w:hint="eastAsia"/>
+        </w:rPr>
+        <w:t>-</w:t>
+      </w:r>
+      <w:r>
+        <w:t>41</w:t>
+      </w:r>
+      <w:r>
+        <w:rPr>
+          <w:rFonts w:hint="eastAsia"/>
+        </w:rPr>
+        <w:t>之间的参与方将积累</w:t>
+      </w:r>
+      <w:r>
+        <w:t>2</w:t>
+      </w:r>
+      <w:r>
+        <w:rPr>
+          <w:rFonts w:hint="eastAsia"/>
+        </w:rPr>
+        <w:t>分，</w:t>
+      </w:r>
+      <w:r>
+        <w:rPr>
+          <w:rFonts w:hint="eastAsia"/>
+        </w:rPr>
+        <w:t>4</w:t>
+      </w:r>
+      <w:r>
+        <w:t>0</w:t>
+      </w:r>
+      <w:r>
+        <w:rPr>
+          <w:rFonts w:hint="eastAsia"/>
+        </w:rPr>
+        <w:t>-</w:t>
+      </w:r>
+      <w:r>
+        <w:t>31</w:t>
+      </w:r>
+      <w:r>
+        <w:rPr>
+          <w:rFonts w:hint="eastAsia"/>
+        </w:rPr>
+        <w:t>分之间的参与方将积累</w:t>
+      </w:r>
+      <w:r>
+        <w:rPr>
+          <w:rFonts w:hint="eastAsia"/>
+        </w:rPr>
+        <w:t>1</w:t>
+      </w:r>
+      <w:r>
+        <w:rPr>
+          <w:rFonts w:hint="eastAsia"/>
+        </w:rPr>
+        <w:t>分，</w:t>
+      </w:r>
+      <w:r>
+        <w:rPr>
+          <w:rFonts w:hint="eastAsia"/>
+        </w:rPr>
+        <w:t>3</w:t>
+      </w:r>
+      <w:r>
+        <w:t>0</w:t>
+      </w:r>
+      <w:r>
+        <w:rPr>
+          <w:rFonts w:hint="eastAsia"/>
+        </w:rPr>
+        <w:t>分的参与方不积累分，</w:t>
+      </w:r>
+      <w:r>
+        <w:rPr>
+          <w:rFonts w:hint="eastAsia"/>
+        </w:rPr>
+        <w:t>2</w:t>
+      </w:r>
+      <w:r>
+        <w:t>9</w:t>
+      </w:r>
+      <w:r>
+        <w:rPr>
+          <w:rFonts w:hint="eastAsia"/>
+        </w:rPr>
+        <w:t>-</w:t>
+      </w:r>
+      <w:r>
+        <w:t>15</w:t>
+      </w:r>
+      <w:r>
+        <w:rPr>
+          <w:rFonts w:hint="eastAsia"/>
+        </w:rPr>
+        <w:t>分的扣除</w:t>
+      </w:r>
+      <w:r>
+        <w:rPr>
+          <w:rFonts w:hint="eastAsia"/>
+        </w:rPr>
+        <w:t>1</w:t>
+      </w:r>
+      <w:r>
+        <w:rPr>
+          <w:rFonts w:hint="eastAsia"/>
+        </w:rPr>
+        <w:t>分，</w:t>
+      </w:r>
+      <w:r>
+        <w:rPr>
+          <w:rFonts w:hint="eastAsia"/>
+        </w:rPr>
+        <w:t>1</w:t>
+      </w:r>
+      <w:r>
+        <w:t>4</w:t>
+      </w:r>
+      <w:r>
+        <w:rPr>
+          <w:rFonts w:hint="eastAsia"/>
+        </w:rPr>
+        <w:t>-</w:t>
+      </w:r>
+      <w:r>
+        <w:t>0</w:t>
+      </w:r>
+      <w:r>
+        <w:rPr>
+          <w:rFonts w:hint="eastAsia"/>
+        </w:rPr>
+        <w:t>分的扣除</w:t>
+      </w:r>
+      <w:r>
+        <w:t>2</w:t>
+      </w:r>
+      <w:r>
+        <w:rPr>
+          <w:rFonts w:hint="eastAsia"/>
+        </w:rPr>
+        <w:t>分。</w:t>
       </w:r>
     </w:p>
     <w:p>
@@ -1153,7 +1659,7 @@
         <w:rPr>
           <w:rFonts w:hint="eastAsia"/>
         </w:rPr>
-        <w:t>实施方指标如下：</w:t>
+        <w:t>例：</w:t>
       </w:r>
     </w:p>
     <w:p>
@@ -1161,512 +1667,11 @@
         <w:ind w:left="420"/>
       </w:pPr>
       <w:r>
-        <w:rPr>
-          <w:rFonts w:hint="eastAsia"/>
-        </w:rPr>
-        <w:t>1</w:t>
-      </w:r>
-      <w:r>
-        <w:rPr>
-          <w:rFonts w:hint="eastAsia"/>
-        </w:rPr>
-        <w:t>、</w:t>
-      </w:r>
-      <w:r>
-        <w:rPr>
-          <w:rFonts w:hint="eastAsia"/>
-        </w:rPr>
-        <w:tab/>
-      </w:r>
-      <w:r>
-        <w:rPr>
-          <w:rFonts w:hint="eastAsia"/>
-        </w:rPr>
-        <w:t>实施质量</w:t>
-      </w:r>
-    </w:p>
-    <w:p>
-      <w:pPr>
-        <w:ind w:left="420"/>
-      </w:pPr>
-      <w:r>
-        <w:rPr>
-          <w:rFonts w:hint="eastAsia"/>
-        </w:rPr>
-        <w:t>2</w:t>
-      </w:r>
-      <w:r>
-        <w:rPr>
-          <w:rFonts w:hint="eastAsia"/>
-        </w:rPr>
-        <w:t>、</w:t>
-      </w:r>
-      <w:r>
-        <w:rPr>
-          <w:rFonts w:hint="eastAsia"/>
-        </w:rPr>
-        <w:tab/>
-      </w:r>
-      <w:r>
-        <w:rPr>
-          <w:rFonts w:hint="eastAsia"/>
-        </w:rPr>
-        <w:t>服务态度</w:t>
-      </w:r>
-    </w:p>
-    <w:p>
-      <w:pPr>
-        <w:ind w:left="420"/>
-      </w:pPr>
-      <w:r>
-        <w:rPr>
-          <w:rFonts w:hint="eastAsia"/>
-        </w:rPr>
-        <w:t>3</w:t>
-      </w:r>
-      <w:r>
-        <w:rPr>
-          <w:rFonts w:hint="eastAsia"/>
-        </w:rPr>
-        <w:t>、</w:t>
-      </w:r>
-      <w:r>
-        <w:rPr>
-          <w:rFonts w:hint="eastAsia"/>
-        </w:rPr>
-        <w:tab/>
-      </w:r>
-      <w:r>
-        <w:rPr>
-          <w:rFonts w:hint="eastAsia"/>
-        </w:rPr>
-        <w:t>诚信守时</w:t>
-      </w:r>
-    </w:p>
-    <w:p>
-      <w:pPr>
-        <w:ind w:left="420"/>
-      </w:pPr>
-      <w:r>
-        <w:rPr>
-          <w:rFonts w:hint="eastAsia"/>
-        </w:rPr>
-        <w:t>4</w:t>
-      </w:r>
-      <w:r>
-        <w:rPr>
-          <w:rFonts w:hint="eastAsia"/>
-        </w:rPr>
-        <w:t>、</w:t>
-      </w:r>
-      <w:r>
-        <w:rPr>
-          <w:rFonts w:hint="eastAsia"/>
-        </w:rPr>
-        <w:tab/>
-      </w:r>
-      <w:r>
-        <w:rPr>
-          <w:rFonts w:hint="eastAsia"/>
-        </w:rPr>
-        <w:t>物尽其用</w:t>
-      </w:r>
-    </w:p>
-    <w:p>
-      <w:pPr>
-        <w:ind w:left="420"/>
-      </w:pPr>
-      <w:r>
-        <w:rPr>
-          <w:rFonts w:hint="eastAsia"/>
-        </w:rPr>
-        <w:t>5</w:t>
-      </w:r>
-      <w:r>
-        <w:rPr>
-          <w:rFonts w:hint="eastAsia"/>
-        </w:rPr>
-        <w:t>、</w:t>
-      </w:r>
-      <w:r>
-        <w:rPr>
-          <w:rFonts w:hint="eastAsia"/>
-        </w:rPr>
-        <w:tab/>
-      </w:r>
-      <w:r>
-        <w:rPr>
-          <w:rFonts w:hint="eastAsia"/>
-        </w:rPr>
-        <w:t>实施效率</w:t>
-      </w:r>
-    </w:p>
-    <w:p>
-      <w:pPr>
-        <w:ind w:left="420"/>
-      </w:pPr>
-      <w:r>
-        <w:rPr>
-          <w:rFonts w:hint="eastAsia"/>
-        </w:rPr>
-        <w:t>需求方指标如下：</w:t>
-      </w:r>
-    </w:p>
-    <w:p>
-      <w:pPr>
-        <w:ind w:left="420"/>
-      </w:pPr>
-      <w:r>
-        <w:rPr>
-          <w:rFonts w:hint="eastAsia"/>
-        </w:rPr>
-        <w:t>1</w:t>
-      </w:r>
-      <w:r>
-        <w:rPr>
-          <w:rFonts w:hint="eastAsia"/>
-        </w:rPr>
-        <w:t>、</w:t>
-      </w:r>
-      <w:r>
-        <w:rPr>
-          <w:rFonts w:hint="eastAsia"/>
-        </w:rPr>
-        <w:tab/>
-      </w:r>
-      <w:r>
-        <w:rPr>
-          <w:rFonts w:hint="eastAsia"/>
-        </w:rPr>
-        <w:t>准确验收</w:t>
-      </w:r>
-    </w:p>
-    <w:p>
-      <w:pPr>
-        <w:ind w:left="420"/>
-      </w:pPr>
-      <w:r>
-        <w:rPr>
-          <w:rFonts w:hint="eastAsia"/>
-        </w:rPr>
-        <w:t>2</w:t>
-      </w:r>
-      <w:r>
-        <w:rPr>
-          <w:rFonts w:hint="eastAsia"/>
-        </w:rPr>
-        <w:t>、</w:t>
-      </w:r>
-      <w:r>
-        <w:rPr>
-          <w:rFonts w:hint="eastAsia"/>
-        </w:rPr>
-        <w:tab/>
-      </w:r>
-      <w:r>
-        <w:rPr>
-          <w:rFonts w:hint="eastAsia"/>
-        </w:rPr>
-        <w:t>实事求是</w:t>
-      </w:r>
-    </w:p>
-    <w:p>
-      <w:pPr>
-        <w:ind w:left="420"/>
-      </w:pPr>
-      <w:r>
-        <w:rPr>
-          <w:rFonts w:hint="eastAsia"/>
-        </w:rPr>
-        <w:t>3</w:t>
-      </w:r>
-      <w:r>
-        <w:rPr>
-          <w:rFonts w:hint="eastAsia"/>
-        </w:rPr>
-        <w:t>、</w:t>
-      </w:r>
-      <w:r>
-        <w:rPr>
-          <w:rFonts w:hint="eastAsia"/>
-        </w:rPr>
-        <w:tab/>
-      </w:r>
-      <w:r>
-        <w:rPr>
-          <w:rFonts w:hint="eastAsia"/>
-        </w:rPr>
-        <w:t>沟通态度</w:t>
-      </w:r>
-    </w:p>
-    <w:p>
-      <w:pPr>
-        <w:ind w:left="420"/>
-      </w:pPr>
-      <w:r>
-        <w:rPr>
-          <w:rFonts w:hint="eastAsia"/>
-        </w:rPr>
-        <w:t>4</w:t>
-      </w:r>
-      <w:r>
-        <w:rPr>
-          <w:rFonts w:hint="eastAsia"/>
-        </w:rPr>
-        <w:t>、</w:t>
-      </w:r>
-      <w:r>
-        <w:rPr>
-          <w:rFonts w:hint="eastAsia"/>
-        </w:rPr>
-        <w:tab/>
-      </w:r>
-      <w:r>
-        <w:rPr>
-          <w:rFonts w:hint="eastAsia"/>
-        </w:rPr>
-        <w:t>诚信守约</w:t>
-      </w:r>
-    </w:p>
-    <w:p>
-      <w:pPr>
-        <w:ind w:left="420"/>
-        <w:rPr>
-          <w:rFonts w:hint="eastAsia"/>
-        </w:rPr>
-      </w:pPr>
-      <w:r>
-        <w:rPr>
-          <w:rFonts w:hint="eastAsia"/>
-        </w:rPr>
-        <w:t>5</w:t>
-      </w:r>
-      <w:r>
-        <w:rPr>
-          <w:rFonts w:hint="eastAsia"/>
-        </w:rPr>
-        <w:t>、</w:t>
-      </w:r>
-      <w:r>
-        <w:rPr>
-          <w:rFonts w:hint="eastAsia"/>
-        </w:rPr>
-        <w:t xml:space="preserve"> </w:t>
-      </w:r>
-      <w:r>
-        <w:rPr>
-          <w:rFonts w:hint="eastAsia"/>
-        </w:rPr>
-        <w:t>物尽其用</w:t>
-      </w:r>
-    </w:p>
-    <w:p>
-      <w:pPr>
-        <w:ind w:left="420"/>
-      </w:pPr>
-      <w:r>
-        <w:rPr>
-          <w:rFonts w:hint="eastAsia"/>
-        </w:rPr>
-        <w:lastRenderedPageBreak/>
-        <w:t>每个组织的初始分</w:t>
-      </w:r>
-      <w:r>
-        <w:rPr>
-          <w:rFonts w:hint="eastAsia"/>
-        </w:rPr>
-        <w:t>50</w:t>
-      </w:r>
-      <w:r>
-        <w:rPr>
-          <w:rFonts w:hint="eastAsia"/>
-        </w:rPr>
-        <w:t>分。最终</w:t>
-      </w:r>
-      <w:r>
-        <w:rPr>
-          <w:rFonts w:hint="eastAsia"/>
-        </w:rPr>
-        <w:t>得分位于</w:t>
-      </w:r>
-      <w:r>
-        <w:rPr>
-          <w:rFonts w:hint="eastAsia"/>
-        </w:rPr>
-        <w:t>5</w:t>
-      </w:r>
-      <w:r>
-        <w:t>0</w:t>
-      </w:r>
-      <w:r>
-        <w:rPr>
-          <w:rFonts w:hint="eastAsia"/>
-        </w:rPr>
-        <w:t>-</w:t>
-      </w:r>
-      <w:r>
-        <w:t>41</w:t>
-      </w:r>
-      <w:r>
-        <w:rPr>
-          <w:rFonts w:hint="eastAsia"/>
-        </w:rPr>
-        <w:t>之间的参与方将积累</w:t>
-      </w:r>
-      <w:r>
-        <w:t>2</w:t>
-      </w:r>
-      <w:r>
-        <w:rPr>
-          <w:rFonts w:hint="eastAsia"/>
-        </w:rPr>
-        <w:t>分，</w:t>
-      </w:r>
-      <w:r>
-        <w:rPr>
-          <w:rFonts w:hint="eastAsia"/>
-        </w:rPr>
-        <w:t>4</w:t>
-      </w:r>
-      <w:r>
-        <w:t>0</w:t>
-      </w:r>
-      <w:r>
-        <w:rPr>
-          <w:rFonts w:hint="eastAsia"/>
-        </w:rPr>
-        <w:t>-</w:t>
-      </w:r>
-      <w:r>
-        <w:t>31</w:t>
-      </w:r>
-      <w:r>
-        <w:rPr>
-          <w:rFonts w:hint="eastAsia"/>
-        </w:rPr>
-        <w:t>分之间的参与方将积累</w:t>
-      </w:r>
-      <w:r>
-        <w:rPr>
-          <w:rFonts w:hint="eastAsia"/>
-        </w:rPr>
-        <w:t>1</w:t>
-      </w:r>
-      <w:r>
-        <w:rPr>
-          <w:rFonts w:hint="eastAsia"/>
-        </w:rPr>
-        <w:t>分，</w:t>
-      </w:r>
-      <w:r>
-        <w:rPr>
-          <w:rFonts w:hint="eastAsia"/>
-        </w:rPr>
-        <w:t>3</w:t>
-      </w:r>
-      <w:r>
-        <w:t>0</w:t>
-      </w:r>
-      <w:r>
-        <w:rPr>
-          <w:rFonts w:hint="eastAsia"/>
-        </w:rPr>
-        <w:t>分的参与方不积累分，</w:t>
-      </w:r>
-      <w:r>
-        <w:rPr>
-          <w:rFonts w:hint="eastAsia"/>
-        </w:rPr>
-        <w:t>2</w:t>
-      </w:r>
-      <w:r>
-        <w:t>9</w:t>
-      </w:r>
-      <w:r>
-        <w:rPr>
-          <w:rFonts w:hint="eastAsia"/>
-        </w:rPr>
-        <w:t>-</w:t>
-      </w:r>
-      <w:r>
-        <w:t>15</w:t>
-      </w:r>
-      <w:r>
-        <w:rPr>
-          <w:rFonts w:hint="eastAsia"/>
-        </w:rPr>
-        <w:t>分的扣除</w:t>
-      </w:r>
-      <w:r>
-        <w:rPr>
-          <w:rFonts w:hint="eastAsia"/>
-        </w:rPr>
-        <w:t>1</w:t>
-      </w:r>
-      <w:r>
-        <w:rPr>
-          <w:rFonts w:hint="eastAsia"/>
-        </w:rPr>
-        <w:t>分，</w:t>
-      </w:r>
-      <w:r>
-        <w:rPr>
-          <w:rFonts w:hint="eastAsia"/>
-        </w:rPr>
-        <w:t>1</w:t>
-      </w:r>
-      <w:r>
-        <w:t>4</w:t>
-      </w:r>
-      <w:r>
-        <w:rPr>
-          <w:rFonts w:hint="eastAsia"/>
-        </w:rPr>
-        <w:t>-</w:t>
-      </w:r>
-      <w:r>
-        <w:t>0</w:t>
-      </w:r>
-      <w:r>
-        <w:rPr>
-          <w:rFonts w:hint="eastAsia"/>
-        </w:rPr>
-        <w:t>分的扣除</w:t>
-      </w:r>
-      <w:r>
-        <w:t>2</w:t>
-      </w:r>
-      <w:r>
-        <w:rPr>
-          <w:rFonts w:hint="eastAsia"/>
-        </w:rPr>
-        <w:t>分。</w:t>
-      </w:r>
-    </w:p>
-    <w:p>
-      <w:pPr>
-        <w:ind w:left="420"/>
-      </w:pPr>
-      <w:r>
-        <w:rPr>
-          <w:rFonts w:hint="eastAsia"/>
-        </w:rPr>
-        <w:t>例：</w:t>
-      </w:r>
-    </w:p>
-    <w:p>
-      <w:pPr>
-        <w:ind w:left="420"/>
-      </w:pPr>
-      <w:r>
-        <w:rPr>
-          <w:noProof/>
-        </w:rPr>
         <w:drawing>
-          <wp:inline distT="0" distB="0" distL="0" distR="0" wp14:anchorId="41F6DD84" wp14:editId="3F99BDC5">
-            <wp:extent cx="5274310" cy="580390"/>
-            <wp:effectExtent l="0" t="0" r="8890" b="3810"/>
-            <wp:docPr id="14" name="Picture 14"/>
+          <wp:inline distT="0" distB="0" distL="0" distR="0" wp14:anchorId="36EC0558" wp14:editId="5103261F">
+            <wp:extent cx="3395049" cy="671115"/>
+            <wp:effectExtent l="0" t="0" r="0" b="0"/>
+            <wp:docPr id="10" name="Picture 10"/>
             <wp:cNvGraphicFramePr>
               <a:graphicFrameLocks xmlns:a="http://schemas.openxmlformats.org/drawingml/2006/main" noChangeAspect="1"/>
             </wp:cNvGraphicFramePr>
@@ -1686,7 +1691,7 @@
                   <pic:spPr>
                     <a:xfrm>
                       <a:off x="0" y="0"/>
-                      <a:ext cx="5274310" cy="580390"/>
+                      <a:ext cx="3442175" cy="680431"/>
                     </a:xfrm>
                     <a:prstGeom prst="rect">
                       <a:avLst/>
@@ -1699,14 +1704,11 @@
         </w:drawing>
       </w:r>
       <w:r>
-        <w:rPr>
-          <w:noProof/>
-        </w:rPr>
         <w:drawing>
-          <wp:inline distT="0" distB="0" distL="0" distR="0" wp14:anchorId="626AB168" wp14:editId="51F85184">
-            <wp:extent cx="8856355" cy="855759"/>
-            <wp:effectExtent l="0" t="0" r="8255" b="8255"/>
-            <wp:docPr id="9" name="Picture 9" descr="Screen%20Shot%202019-07-04%20at%2017.01.45.png"/>
+          <wp:inline distT="0" distB="0" distL="0" distR="0" wp14:anchorId="457A824A" wp14:editId="4DABCA12">
+            <wp:extent cx="6188710" cy="1287145"/>
+            <wp:effectExtent l="0" t="0" r="2540" b="8255"/>
+            <wp:docPr id="2" name="Picture 2"/>
             <wp:cNvGraphicFramePr>
               <a:graphicFrameLocks xmlns:a="http://schemas.openxmlformats.org/drawingml/2006/main" noChangeAspect="1"/>
             </wp:cNvGraphicFramePr>
@@ -1714,36 +1716,23 @@
               <a:graphicData uri="http://schemas.openxmlformats.org/drawingml/2006/picture">
                 <pic:pic xmlns:pic="http://schemas.openxmlformats.org/drawingml/2006/picture">
                   <pic:nvPicPr>
-                    <pic:cNvPr id="0" name="Picture 2" descr="Screen%20Shot%202019-07-04%20at%2017.01.45.png"/>
-                    <pic:cNvPicPr>
-                      <a:picLocks noChangeAspect="1" noChangeArrowheads="1"/>
-                    </pic:cNvPicPr>
+                    <pic:cNvPr id="1" name=""/>
+                    <pic:cNvPicPr/>
                   </pic:nvPicPr>
                   <pic:blipFill>
-                    <a:blip r:embed="rId13">
-                      <a:extLst>
-                        <a:ext uri="{28A0092B-C50C-407E-A947-70E740481C1C}">
-                          <a14:useLocalDpi xmlns:a14="http://schemas.microsoft.com/office/drawing/2010/main" val="0"/>
-                        </a:ext>
-                      </a:extLst>
-                    </a:blip>
-                    <a:srcRect/>
+                    <a:blip r:embed="rId13"/>
                     <a:stretch>
                       <a:fillRect/>
                     </a:stretch>
                   </pic:blipFill>
-                  <pic:spPr bwMode="auto">
+                  <pic:spPr>
                     <a:xfrm>
                       <a:off x="0" y="0"/>
-                      <a:ext cx="9064815" cy="875902"/>
+                      <a:ext cx="6188710" cy="1287145"/>
                     </a:xfrm>
                     <a:prstGeom prst="rect">
                       <a:avLst/>
                     </a:prstGeom>
-                    <a:noFill/>
-                    <a:ln>
-                      <a:noFill/>
-                    </a:ln>
                   </pic:spPr>
                 </pic:pic>
               </a:graphicData>
@@ -1777,18 +1766,7 @@
           <w:szCs w:val="21"/>
           <w:shd w:val="clear" w:color="auto" w:fill="FFFFFF"/>
         </w:rPr>
-        <w:t>任务结束后，将计算基础分与互评分之和，并将结果计入到整体后评价体系的分数中，整个后评价体系建</w:t>
-      </w:r>
-      <w:bookmarkStart w:id="0" w:name="_GoBack"/>
-      <w:bookmarkEnd w:id="0"/>
-      <w:r>
-        <w:rPr>
-          <w:color w:val="000000"/>
-          <w:sz w:val="21"/>
-          <w:szCs w:val="21"/>
-          <w:shd w:val="clear" w:color="auto" w:fill="FFFFFF"/>
-        </w:rPr>
-        <w:t>议以智能合约方式完成，采用去中心化自动计算的方式保证分数的公开透明。</w:t>
+        <w:t>任务结束后，将计算基础分与互评分之和，并将结果计入到整体后评价体系的分数中，整个后评价体系建议以智能合约方式完成，采用去中心化自动计算的方式保证分数的公开透明。</w:t>
       </w:r>
     </w:p>
     <w:p>
@@ -1815,7 +1793,7 @@
     <w:p/>
     <w:sectPr>
       <w:pgSz w:w="11906" w:h="16838"/>
-      <w:pgMar w:top="1440" w:right="1800" w:bottom="1440" w:left="1800" w:header="851" w:footer="992" w:gutter="0"/>
+      <w:pgMar w:top="1440" w:right="1080" w:bottom="1440" w:left="1080" w:header="851" w:footer="992" w:gutter="0"/>
       <w:cols w:space="425"/>
       <w:docGrid w:type="lines" w:linePitch="312"/>
     </w:sectPr>
@@ -1824,8 +1802,8 @@
 </file>
 
 <file path=word/numbering.xml><?xml version="1.0" encoding="utf-8"?>
-<w:numbering xmlns:wpc="http://schemas.microsoft.com/office/word/2010/wordprocessingCanvas" xmlns:mo="http://schemas.microsoft.com/office/mac/office/2008/main" xmlns:mc="http://schemas.openxmlformats.org/markup-compatibility/2006" xmlns:mv="urn:schemas-microsoft-com:mac:vml" xmlns:o="urn:schemas-microsoft-com:office:office" xmlns:r="http://schemas.openxmlformats.org/officeDocument/2006/relationships" xmlns:m="http://schemas.openxmlformats.org/officeDocument/2006/math" xmlns:v="urn:schemas-microsoft-com:vml" xmlns:wp14="http://schemas.microsoft.com/office/word/2010/wordprocessingDrawing" xmlns:wp="http://schemas.openxmlformats.org/drawingml/2006/wordprocessingDrawing" xmlns:w10="urn:schemas-microsoft-com:office:word" xmlns:w="http://schemas.openxmlformats.org/wordprocessingml/2006/main" xmlns:w14="http://schemas.microsoft.com/office/word/2010/wordml" xmlns:w15="http://schemas.microsoft.com/office/word/2012/wordml" xmlns:wpg="http://schemas.microsoft.com/office/word/2010/wordprocessingGroup" xmlns:wpi="http://schemas.microsoft.com/office/word/2010/wordprocessingInk" xmlns:wne="http://schemas.microsoft.com/office/word/2006/wordml" xmlns:wps="http://schemas.microsoft.com/office/word/2010/wordprocessingShape" mc:Ignorable="w14 w15 wp14">
-  <w:abstractNum w:abstractNumId="0">
+<w:numbering xmlns:wpc="http://schemas.microsoft.com/office/word/2010/wordprocessingCanvas" xmlns:cx="http://schemas.microsoft.com/office/drawing/2014/chartex" xmlns:cx1="http://schemas.microsoft.com/office/drawing/2015/9/8/chartex" xmlns:cx2="http://schemas.microsoft.com/office/drawing/2015/10/21/chartex" xmlns:cx3="http://schemas.microsoft.com/office/drawing/2016/5/9/chartex" xmlns:cx4="http://schemas.microsoft.com/office/drawing/2016/5/10/chartex" xmlns:cx5="http://schemas.microsoft.com/office/drawing/2016/5/11/chartex" xmlns:cx6="http://schemas.microsoft.com/office/drawing/2016/5/12/chartex" xmlns:cx7="http://schemas.microsoft.com/office/drawing/2016/5/13/chartex" xmlns:cx8="http://schemas.microsoft.com/office/drawing/2016/5/14/chartex" xmlns:mc="http://schemas.openxmlformats.org/markup-compatibility/2006" xmlns:aink="http://schemas.microsoft.com/office/drawing/2016/ink" xmlns:am3d="http://schemas.microsoft.com/office/drawing/2017/model3d" xmlns:o="urn:schemas-microsoft-com:office:office" xmlns:r="http://schemas.openxmlformats.org/officeDocument/2006/relationships" xmlns:m="http://schemas.openxmlformats.org/officeDocument/2006/math" xmlns:v="urn:schemas-microsoft-com:vml" xmlns:wp14="http://schemas.microsoft.com/office/word/2010/wordprocessingDrawing" xmlns:wp="http://schemas.openxmlformats.org/drawingml/2006/wordprocessingDrawing" xmlns:w10="urn:schemas-microsoft-com:office:word" xmlns:w="http://schemas.openxmlformats.org/wordprocessingml/2006/main" xmlns:w14="http://schemas.microsoft.com/office/word/2010/wordml" xmlns:w15="http://schemas.microsoft.com/office/word/2012/wordml" xmlns:w16cid="http://schemas.microsoft.com/office/word/2016/wordml/cid" xmlns:w16se="http://schemas.microsoft.com/office/word/2015/wordml/symex" xmlns:wpg="http://schemas.microsoft.com/office/word/2010/wordprocessingGroup" xmlns:wpi="http://schemas.microsoft.com/office/word/2010/wordprocessingInk" xmlns:wne="http://schemas.microsoft.com/office/word/2006/wordml" xmlns:wps="http://schemas.microsoft.com/office/word/2010/wordprocessingShape" mc:Ignorable="w14 w15 w16se w16cid wp14">
+  <w:abstractNum w:abstractNumId="0" w15:restartNumberingAfterBreak="0">
     <w:nsid w:val="8912A2FB"/>
     <w:multiLevelType w:val="singleLevel"/>
     <w:tmpl w:val="8912A2FB"/>
@@ -1837,7 +1815,7 @@
       <w:lvlJc w:val="left"/>
     </w:lvl>
   </w:abstractNum>
-  <w:abstractNum w:abstractNumId="1">
+  <w:abstractNum w:abstractNumId="1" w15:restartNumberingAfterBreak="0">
     <w:nsid w:val="08501157"/>
     <w:multiLevelType w:val="hybridMultilevel"/>
     <w:tmpl w:val="EC8654B4"/>
@@ -1926,7 +1904,96 @@
       </w:pPr>
     </w:lvl>
   </w:abstractNum>
-  <w:abstractNum w:abstractNumId="2">
+  <w:abstractNum w:abstractNumId="2" w15:restartNumberingAfterBreak="0">
+    <w:nsid w:val="33934DCD"/>
+    <w:multiLevelType w:val="hybridMultilevel"/>
+    <w:tmpl w:val="B762A94E"/>
+    <w:lvl w:ilvl="0" w:tplc="1009000F">
+      <w:start w:val="1"/>
+      <w:numFmt w:val="decimal"/>
+      <w:lvlText w:val="%1."/>
+      <w:lvlJc w:val="left"/>
+      <w:pPr>
+        <w:ind w:left="720" w:hanging="360"/>
+      </w:pPr>
+      <w:rPr>
+        <w:rFonts w:hint="default"/>
+      </w:rPr>
+    </w:lvl>
+    <w:lvl w:ilvl="1" w:tplc="10090019" w:tentative="1">
+      <w:start w:val="1"/>
+      <w:numFmt w:val="lowerLetter"/>
+      <w:lvlText w:val="%2."/>
+      <w:lvlJc w:val="left"/>
+      <w:pPr>
+        <w:ind w:left="1440" w:hanging="360"/>
+      </w:pPr>
+    </w:lvl>
+    <w:lvl w:ilvl="2" w:tplc="1009001B" w:tentative="1">
+      <w:start w:val="1"/>
+      <w:numFmt w:val="lowerRoman"/>
+      <w:lvlText w:val="%3."/>
+      <w:lvlJc w:val="right"/>
+      <w:pPr>
+        <w:ind w:left="2160" w:hanging="180"/>
+      </w:pPr>
+    </w:lvl>
+    <w:lvl w:ilvl="3" w:tplc="1009000F" w:tentative="1">
+      <w:start w:val="1"/>
+      <w:numFmt w:val="decimal"/>
+      <w:lvlText w:val="%4."/>
+      <w:lvlJc w:val="left"/>
+      <w:pPr>
+        <w:ind w:left="2880" w:hanging="360"/>
+      </w:pPr>
+    </w:lvl>
+    <w:lvl w:ilvl="4" w:tplc="10090019" w:tentative="1">
+      <w:start w:val="1"/>
+      <w:numFmt w:val="lowerLetter"/>
+      <w:lvlText w:val="%5."/>
+      <w:lvlJc w:val="left"/>
+      <w:pPr>
+        <w:ind w:left="3600" w:hanging="360"/>
+      </w:pPr>
+    </w:lvl>
+    <w:lvl w:ilvl="5" w:tplc="1009001B" w:tentative="1">
+      <w:start w:val="1"/>
+      <w:numFmt w:val="lowerRoman"/>
+      <w:lvlText w:val="%6."/>
+      <w:lvlJc w:val="right"/>
+      <w:pPr>
+        <w:ind w:left="4320" w:hanging="180"/>
+      </w:pPr>
+    </w:lvl>
+    <w:lvl w:ilvl="6" w:tplc="1009000F" w:tentative="1">
+      <w:start w:val="1"/>
+      <w:numFmt w:val="decimal"/>
+      <w:lvlText w:val="%7."/>
+      <w:lvlJc w:val="left"/>
+      <w:pPr>
+        <w:ind w:left="5040" w:hanging="360"/>
+      </w:pPr>
+    </w:lvl>
+    <w:lvl w:ilvl="7" w:tplc="10090019" w:tentative="1">
+      <w:start w:val="1"/>
+      <w:numFmt w:val="lowerLetter"/>
+      <w:lvlText w:val="%8."/>
+      <w:lvlJc w:val="left"/>
+      <w:pPr>
+        <w:ind w:left="5760" w:hanging="360"/>
+      </w:pPr>
+    </w:lvl>
+    <w:lvl w:ilvl="8" w:tplc="1009001B" w:tentative="1">
+      <w:start w:val="1"/>
+      <w:numFmt w:val="lowerRoman"/>
+      <w:lvlText w:val="%9."/>
+      <w:lvlJc w:val="right"/>
+      <w:pPr>
+        <w:ind w:left="6480" w:hanging="180"/>
+      </w:pPr>
+    </w:lvl>
+  </w:abstractNum>
+  <w:abstractNum w:abstractNumId="3" w15:restartNumberingAfterBreak="0">
     <w:nsid w:val="5AA42840"/>
     <w:multiLevelType w:val="singleLevel"/>
     <w:tmpl w:val="5AA42840"/>
@@ -1938,8 +2005,121 @@
       <w:lvlJc w:val="left"/>
     </w:lvl>
   </w:abstractNum>
+  <w:abstractNum w:abstractNumId="4" w15:restartNumberingAfterBreak="0">
+    <w:nsid w:val="736C4C9D"/>
+    <w:multiLevelType w:val="hybridMultilevel"/>
+    <w:tmpl w:val="A30EC4C0"/>
+    <w:lvl w:ilvl="0" w:tplc="026C5D9C">
+      <w:start w:val="3"/>
+      <w:numFmt w:val="bullet"/>
+      <w:lvlText w:val=""/>
+      <w:lvlJc w:val="left"/>
+      <w:pPr>
+        <w:ind w:left="780" w:hanging="360"/>
+      </w:pPr>
+      <w:rPr>
+        <w:rFonts w:ascii="Symbol" w:eastAsiaTheme="minorEastAsia" w:hAnsi="Symbol" w:cstheme="minorBidi" w:hint="default"/>
+      </w:rPr>
+    </w:lvl>
+    <w:lvl w:ilvl="1" w:tplc="10090003" w:tentative="1">
+      <w:start w:val="1"/>
+      <w:numFmt w:val="bullet"/>
+      <w:lvlText w:val="o"/>
+      <w:lvlJc w:val="left"/>
+      <w:pPr>
+        <w:ind w:left="1500" w:hanging="360"/>
+      </w:pPr>
+      <w:rPr>
+        <w:rFonts w:ascii="Courier New" w:hAnsi="Courier New" w:cs="Courier New" w:hint="default"/>
+      </w:rPr>
+    </w:lvl>
+    <w:lvl w:ilvl="2" w:tplc="10090005" w:tentative="1">
+      <w:start w:val="1"/>
+      <w:numFmt w:val="bullet"/>
+      <w:lvlText w:val=""/>
+      <w:lvlJc w:val="left"/>
+      <w:pPr>
+        <w:ind w:left="2220" w:hanging="360"/>
+      </w:pPr>
+      <w:rPr>
+        <w:rFonts w:ascii="Wingdings" w:hAnsi="Wingdings" w:hint="default"/>
+      </w:rPr>
+    </w:lvl>
+    <w:lvl w:ilvl="3" w:tplc="10090001" w:tentative="1">
+      <w:start w:val="1"/>
+      <w:numFmt w:val="bullet"/>
+      <w:lvlText w:val=""/>
+      <w:lvlJc w:val="left"/>
+      <w:pPr>
+        <w:ind w:left="2940" w:hanging="360"/>
+      </w:pPr>
+      <w:rPr>
+        <w:rFonts w:ascii="Symbol" w:hAnsi="Symbol" w:hint="default"/>
+      </w:rPr>
+    </w:lvl>
+    <w:lvl w:ilvl="4" w:tplc="10090003" w:tentative="1">
+      <w:start w:val="1"/>
+      <w:numFmt w:val="bullet"/>
+      <w:lvlText w:val="o"/>
+      <w:lvlJc w:val="left"/>
+      <w:pPr>
+        <w:ind w:left="3660" w:hanging="360"/>
+      </w:pPr>
+      <w:rPr>
+        <w:rFonts w:ascii="Courier New" w:hAnsi="Courier New" w:cs="Courier New" w:hint="default"/>
+      </w:rPr>
+    </w:lvl>
+    <w:lvl w:ilvl="5" w:tplc="10090005" w:tentative="1">
+      <w:start w:val="1"/>
+      <w:numFmt w:val="bullet"/>
+      <w:lvlText w:val=""/>
+      <w:lvlJc w:val="left"/>
+      <w:pPr>
+        <w:ind w:left="4380" w:hanging="360"/>
+      </w:pPr>
+      <w:rPr>
+        <w:rFonts w:ascii="Wingdings" w:hAnsi="Wingdings" w:hint="default"/>
+      </w:rPr>
+    </w:lvl>
+    <w:lvl w:ilvl="6" w:tplc="10090001" w:tentative="1">
+      <w:start w:val="1"/>
+      <w:numFmt w:val="bullet"/>
+      <w:lvlText w:val=""/>
+      <w:lvlJc w:val="left"/>
+      <w:pPr>
+        <w:ind w:left="5100" w:hanging="360"/>
+      </w:pPr>
+      <w:rPr>
+        <w:rFonts w:ascii="Symbol" w:hAnsi="Symbol" w:hint="default"/>
+      </w:rPr>
+    </w:lvl>
+    <w:lvl w:ilvl="7" w:tplc="10090003" w:tentative="1">
+      <w:start w:val="1"/>
+      <w:numFmt w:val="bullet"/>
+      <w:lvlText w:val="o"/>
+      <w:lvlJc w:val="left"/>
+      <w:pPr>
+        <w:ind w:left="5820" w:hanging="360"/>
+      </w:pPr>
+      <w:rPr>
+        <w:rFonts w:ascii="Courier New" w:hAnsi="Courier New" w:cs="Courier New" w:hint="default"/>
+      </w:rPr>
+    </w:lvl>
+    <w:lvl w:ilvl="8" w:tplc="10090005" w:tentative="1">
+      <w:start w:val="1"/>
+      <w:numFmt w:val="bullet"/>
+      <w:lvlText w:val=""/>
+      <w:lvlJc w:val="left"/>
+      <w:pPr>
+        <w:ind w:left="6540" w:hanging="360"/>
+      </w:pPr>
+      <w:rPr>
+        <w:rFonts w:ascii="Wingdings" w:hAnsi="Wingdings" w:hint="default"/>
+      </w:rPr>
+    </w:lvl>
+  </w:abstractNum>
   <w:num w:numId="1">
-    <w:abstractNumId w:val="2"/>
+    <w:abstractNumId w:val="3"/>
   </w:num>
   <w:num w:numId="2">
     <w:abstractNumId w:val="0"/>
@@ -1947,21 +2127,27 @@
   <w:num w:numId="3">
     <w:abstractNumId w:val="1"/>
   </w:num>
+  <w:num w:numId="4">
+    <w:abstractNumId w:val="4"/>
+  </w:num>
+  <w:num w:numId="5">
+    <w:abstractNumId w:val="2"/>
+  </w:num>
 </w:numbering>
 </file>
 
 <file path=word/styles.xml><?xml version="1.0" encoding="utf-8"?>
-<w:styles xmlns:mc="http://schemas.openxmlformats.org/markup-compatibility/2006" xmlns:r="http://schemas.openxmlformats.org/officeDocument/2006/relationships" xmlns:w="http://schemas.openxmlformats.org/wordprocessingml/2006/main" xmlns:w14="http://schemas.microsoft.com/office/word/2010/wordml" xmlns:w15="http://schemas.microsoft.com/office/word/2012/wordml" mc:Ignorable="w14 w15">
+<w:styles xmlns:mc="http://schemas.openxmlformats.org/markup-compatibility/2006" xmlns:r="http://schemas.openxmlformats.org/officeDocument/2006/relationships" xmlns:w="http://schemas.openxmlformats.org/wordprocessingml/2006/main" xmlns:w14="http://schemas.microsoft.com/office/word/2010/wordml" xmlns:w15="http://schemas.microsoft.com/office/word/2012/wordml" xmlns:w16cid="http://schemas.microsoft.com/office/word/2016/wordml/cid" xmlns:w16se="http://schemas.microsoft.com/office/word/2015/wordml/symex" mc:Ignorable="w14 w15 w16se w16cid">
   <w:docDefaults>
     <w:rPrDefault>
       <w:rPr>
-        <w:rFonts w:ascii="Times New Roman" w:eastAsia="宋体" w:hAnsi="Times New Roman" w:cs="Times New Roman"/>
+        <w:rFonts w:ascii="Times New Roman" w:eastAsia="SimSun" w:hAnsi="Times New Roman" w:cs="Times New Roman"/>
         <w:lang w:val="en-US" w:eastAsia="zh-CN" w:bidi="ar-SA"/>
       </w:rPr>
     </w:rPrDefault>
     <w:pPrDefault/>
   </w:docDefaults>
-  <w:latentStyles w:defLockedState="0" w:defUIPriority="0" w:defSemiHidden="0" w:defUnhideWhenUsed="0" w:defQFormat="0" w:count="380">
+  <w:latentStyles w:defLockedState="0" w:defUIPriority="0" w:defSemiHidden="0" w:defUnhideWhenUsed="0" w:defQFormat="0" w:count="376">
     <w:lsdException w:name="Normal" w:qFormat="1"/>
     <w:lsdException w:name="heading 1" w:qFormat="1"/>
     <w:lsdException w:name="heading 2" w:semiHidden="1" w:unhideWhenUsed="1" w:qFormat="1"/>
@@ -2028,15 +2214,6 @@
     <w:lsdException w:name="Table Web 2" w:semiHidden="1" w:unhideWhenUsed="1"/>
     <w:lsdException w:name="Table Web 3" w:semiHidden="1" w:unhideWhenUsed="1"/>
     <w:lsdException w:name="Table Theme" w:semiHidden="1" w:unhideWhenUsed="1"/>
-    <w:lsdException w:name="Note Level 1" w:semiHidden="1" w:uiPriority="99" w:unhideWhenUsed="1"/>
-    <w:lsdException w:name="Note Level 2" w:semiHidden="1" w:uiPriority="99" w:unhideWhenUsed="1"/>
-    <w:lsdException w:name="Note Level 3" w:semiHidden="1" w:uiPriority="99" w:unhideWhenUsed="1"/>
-    <w:lsdException w:name="Note Level 4" w:semiHidden="1" w:uiPriority="99" w:unhideWhenUsed="1"/>
-    <w:lsdException w:name="Note Level 5" w:semiHidden="1" w:uiPriority="99" w:unhideWhenUsed="1"/>
-    <w:lsdException w:name="Note Level 6" w:semiHidden="1" w:uiPriority="99" w:unhideWhenUsed="1"/>
-    <w:lsdException w:name="Note Level 7" w:semiHidden="1" w:uiPriority="99" w:unhideWhenUsed="1"/>
-    <w:lsdException w:name="Note Level 8" w:semiHidden="1" w:uiPriority="99" w:unhideWhenUsed="1"/>
-    <w:lsdException w:name="Note Level 9" w:semiHidden="1" w:uiPriority="99" w:unhideWhenUsed="1"/>
     <w:lsdException w:name="Placeholder Text" w:semiHidden="1" w:uiPriority="99"/>
     <w:lsdException w:name="No Spacing" w:uiPriority="99"/>
     <w:lsdException w:name="Light Shading" w:uiPriority="60"/>
@@ -2319,7 +2496,7 @@
       <w:jc w:val="left"/>
     </w:pPr>
     <w:rPr>
-      <w:rFonts w:ascii="宋体" w:eastAsia="宋体" w:hAnsi="宋体" w:cs="Times New Roman" w:hint="eastAsia"/>
+      <w:rFonts w:ascii="SimSun" w:eastAsia="SimSun" w:hAnsi="SimSun" w:cs="Times New Roman" w:hint="eastAsia"/>
       <w:kern w:val="0"/>
       <w:sz w:val="24"/>
     </w:rPr>

</xml_diff>